<commit_message>
Meeting 03/04/19 (vedi verbale)
</commit_message>
<xml_diff>
--- a/Documentazione/Documenti di Progetto/Documento del Database/EasyGDPR_DocDB_0.03.docx
+++ b/Documentazione/Documenti di Progetto/Documento del Database/EasyGDPR_DocDB_0.03.docx
@@ -1,6 +1,6 @@
 
 <file path=word/document.xml><?xml version="1.0" encoding="utf-8"?>
-<w:document xmlns:wpc="http://schemas.microsoft.com/office/word/2010/wordprocessingCanvas" xmlns:cx="http://schemas.microsoft.com/office/drawing/2014/chartex" xmlns:cx1="http://schemas.microsoft.com/office/drawing/2015/9/8/chartex" xmlns:cx2="http://schemas.microsoft.com/office/drawing/2015/10/21/chartex" xmlns:cx3="http://schemas.microsoft.com/office/drawing/2016/5/9/chartex" xmlns:cx4="http://schemas.microsoft.com/office/drawing/2016/5/10/chartex" xmlns:cx5="http://schemas.microsoft.com/office/drawing/2016/5/11/chartex" xmlns:cx6="http://schemas.microsoft.com/office/drawing/2016/5/12/chartex" xmlns:cx7="http://schemas.microsoft.com/office/drawing/2016/5/13/chartex" xmlns:cx8="http://schemas.microsoft.com/office/drawing/2016/5/14/chartex" xmlns:mc="http://schemas.openxmlformats.org/markup-compatibility/2006" xmlns:aink="http://schemas.microsoft.com/office/drawing/2016/ink" xmlns:am3d="http://schemas.microsoft.com/office/drawing/2017/model3d" xmlns:o="urn:schemas-microsoft-com:office:office" xmlns:r="http://schemas.openxmlformats.org/officeDocument/2006/relationships" xmlns:m="http://schemas.openxmlformats.org/officeDocument/2006/math" xmlns:v="urn:schemas-microsoft-com:vml" xmlns:wp14="http://schemas.microsoft.com/office/word/2010/wordprocessingDrawing" xmlns:wp="http://schemas.openxmlformats.org/drawingml/2006/wordprocessingDrawing" xmlns:w10="urn:schemas-microsoft-com:office:word" xmlns:w="http://schemas.openxmlformats.org/wordprocessingml/2006/main" xmlns:w14="http://schemas.microsoft.com/office/word/2010/wordml" xmlns:w15="http://schemas.microsoft.com/office/word/2012/wordml" xmlns:w16cid="http://schemas.microsoft.com/office/word/2016/wordml/cid" xmlns:w16se="http://schemas.microsoft.com/office/word/2015/wordml/symex" xmlns:wpg="http://schemas.microsoft.com/office/word/2010/wordprocessingGroup" xmlns:wpi="http://schemas.microsoft.com/office/word/2010/wordprocessingInk" xmlns:wne="http://schemas.microsoft.com/office/word/2006/wordml" xmlns:wps="http://schemas.microsoft.com/office/word/2010/wordprocessingShape" mc:Ignorable="w14 w15 w16se w16cid wp14">
+<w:document xmlns:wpc="http://schemas.microsoft.com/office/word/2010/wordprocessingCanvas" xmlns:cx="http://schemas.microsoft.com/office/drawing/2014/chartex" xmlns:mc="http://schemas.openxmlformats.org/markup-compatibility/2006" xmlns:o="urn:schemas-microsoft-com:office:office" xmlns:r="http://schemas.openxmlformats.org/officeDocument/2006/relationships" xmlns:m="http://schemas.openxmlformats.org/officeDocument/2006/math" xmlns:v="urn:schemas-microsoft-com:vml" xmlns:wp14="http://schemas.microsoft.com/office/word/2010/wordprocessingDrawing" xmlns:wp="http://schemas.openxmlformats.org/drawingml/2006/wordprocessingDrawing" xmlns:w10="urn:schemas-microsoft-com:office:word" xmlns:w="http://schemas.openxmlformats.org/wordprocessingml/2006/main" xmlns:w14="http://schemas.microsoft.com/office/word/2010/wordml" xmlns:w15="http://schemas.microsoft.com/office/word/2012/wordml" xmlns:w16se="http://schemas.microsoft.com/office/word/2015/wordml/symex" xmlns:wpg="http://schemas.microsoft.com/office/word/2010/wordprocessingGroup" xmlns:wpi="http://schemas.microsoft.com/office/word/2010/wordprocessingInk" xmlns:wne="http://schemas.microsoft.com/office/word/2006/wordml" xmlns:wps="http://schemas.microsoft.com/office/word/2010/wordprocessingShape" mc:Ignorable="w14 w15 w16se wp14">
   <w:body>
     <w:p>
       <w:pPr>
@@ -14,6 +14,8 @@
       </w:pPr>
       <w:bookmarkStart w:id="0" w:name="_Hlk532377126"/>
       <w:bookmarkStart w:id="1" w:name="_Hlk532543240"/>
+      <w:bookmarkStart w:id="2" w:name="_GoBack"/>
+      <w:bookmarkEnd w:id="2"/>
       <w:r>
         <w:rPr>
           <w:noProof/>
@@ -227,7 +229,7 @@
           <w:szCs w:val="32"/>
         </w:rPr>
       </w:pPr>
-      <w:bookmarkStart w:id="2" w:name="_Hlk533168566"/>
+      <w:bookmarkStart w:id="3" w:name="_Hlk533168566"/>
     </w:p>
     <w:p>
       <w:pPr>
@@ -344,7 +346,6 @@
         </w:rPr>
         <w:t xml:space="preserve">Progetto: </w:t>
       </w:r>
-      <w:proofErr w:type="spellStart"/>
       <w:r>
         <w:rPr>
           <w:sz w:val="48"/>
@@ -352,7 +353,6 @@
         </w:rPr>
         <w:t>EasyGDPR</w:t>
       </w:r>
-      <w:proofErr w:type="spellEnd"/>
     </w:p>
     <w:p>
       <w:pPr>
@@ -388,7 +388,7 @@
         <w:t>Accademia delle Belle Arti (Udine)</w:t>
       </w:r>
     </w:p>
-    <w:bookmarkEnd w:id="2"/>
+    <w:bookmarkEnd w:id="3"/>
     <w:p>
       <w:pPr>
         <w:rPr>
@@ -1479,7 +1479,7 @@
                 <w:noProof/>
                 <w:webHidden/>
               </w:rPr>
-              <w:t>7</w:t>
+              <w:t>6</w:t>
             </w:r>
             <w:r>
               <w:rPr>
@@ -1715,12 +1715,12 @@
         </w:numPr>
         <w:spacing w:after="240"/>
       </w:pPr>
-      <w:bookmarkStart w:id="3" w:name="_Toc4162960"/>
+      <w:bookmarkStart w:id="4" w:name="_Toc4162960"/>
       <w:r>
         <w:lastRenderedPageBreak/>
         <w:t>Infrastruttura</w:t>
       </w:r>
-      <w:bookmarkEnd w:id="3"/>
+      <w:bookmarkEnd w:id="4"/>
     </w:p>
     <w:p>
       <w:r>
@@ -1777,7 +1777,7 @@
         </w:numPr>
         <w:spacing w:after="240"/>
       </w:pPr>
-      <w:bookmarkStart w:id="4" w:name="_Toc4162961"/>
+      <w:bookmarkStart w:id="5" w:name="_Toc4162961"/>
       <w:bookmarkEnd w:id="1"/>
       <w:r>
         <w:lastRenderedPageBreak/>
@@ -1789,13 +1789,14 @@
       <w:r>
         <w:t>R</w:t>
       </w:r>
-      <w:bookmarkEnd w:id="4"/>
+      <w:bookmarkEnd w:id="5"/>
     </w:p>
     <w:p/>
     <w:p>
       <w:r>
         <w:rPr>
           <w:noProof/>
+          <w:lang w:eastAsia="it-IT"/>
         </w:rPr>
         <w:drawing>
           <wp:inline distT="0" distB="0" distL="0" distR="0" wp14:anchorId="18409667" wp14:editId="12D974F2">
@@ -1846,8 +1847,6 @@
           </wp:inline>
         </w:drawing>
       </w:r>
-      <w:bookmarkStart w:id="5" w:name="_GoBack"/>
-      <w:bookmarkEnd w:id="5"/>
     </w:p>
     <w:p/>
     <w:p>
@@ -2192,279 +2191,6 @@
     </w:p>
     <w:tbl>
       <w:tblPr>
-        <w:tblStyle w:val="Tabellagriglia1chiara"/>
-        <w:tblW w:w="0" w:type="auto"/>
-        <w:tblLook w:val="04A0" w:firstRow="1" w:lastRow="0" w:firstColumn="1" w:lastColumn="0" w:noHBand="0" w:noVBand="1"/>
-      </w:tblPr>
-      <w:tblGrid>
-        <w:gridCol w:w="2407"/>
-        <w:gridCol w:w="2407"/>
-        <w:gridCol w:w="2407"/>
-        <w:gridCol w:w="2407"/>
-      </w:tblGrid>
-      <w:tr>
-        <w:trPr>
-          <w:cnfStyle w:val="100000000000" w:firstRow="1" w:lastRow="0" w:firstColumn="0" w:lastColumn="0" w:oddVBand="0" w:evenVBand="0" w:oddHBand="0" w:evenHBand="0" w:firstRowFirstColumn="0" w:firstRowLastColumn="0" w:lastRowFirstColumn="0" w:lastRowLastColumn="0"/>
-        </w:trPr>
-        <w:tc>
-          <w:tcPr>
-            <w:cnfStyle w:val="001000000000" w:firstRow="0" w:lastRow="0" w:firstColumn="1" w:lastColumn="0" w:oddVBand="0" w:evenVBand="0" w:oddHBand="0" w:evenHBand="0" w:firstRowFirstColumn="0" w:firstRowLastColumn="0" w:lastRowFirstColumn="0" w:lastRowLastColumn="0"/>
-            <w:tcW w:w="2407" w:type="dxa"/>
-          </w:tcPr>
-          <w:p>
-            <w:r>
-              <w:t>Nome attributo</w:t>
-            </w:r>
-          </w:p>
-        </w:tc>
-        <w:tc>
-          <w:tcPr>
-            <w:tcW w:w="2407" w:type="dxa"/>
-          </w:tcPr>
-          <w:p>
-            <w:pPr>
-              <w:cnfStyle w:val="100000000000" w:firstRow="1" w:lastRow="0" w:firstColumn="0" w:lastColumn="0" w:oddVBand="0" w:evenVBand="0" w:oddHBand="0" w:evenHBand="0" w:firstRowFirstColumn="0" w:firstRowLastColumn="0" w:lastRowFirstColumn="0" w:lastRowLastColumn="0"/>
-            </w:pPr>
-            <w:r>
-              <w:t>Rappresentazione [lunghezza]</w:t>
-            </w:r>
-          </w:p>
-        </w:tc>
-        <w:tc>
-          <w:tcPr>
-            <w:tcW w:w="2407" w:type="dxa"/>
-          </w:tcPr>
-          <w:p>
-            <w:pPr>
-              <w:cnfStyle w:val="100000000000" w:firstRow="1" w:lastRow="0" w:firstColumn="0" w:lastColumn="0" w:oddVBand="0" w:evenVBand="0" w:oddHBand="0" w:evenHBand="0" w:firstRowFirstColumn="0" w:firstRowLastColumn="0" w:lastRowFirstColumn="0" w:lastRowLastColumn="0"/>
-            </w:pPr>
-            <w:r>
-              <w:t>Condizione</w:t>
-            </w:r>
-          </w:p>
-        </w:tc>
-        <w:tc>
-          <w:tcPr>
-            <w:tcW w:w="2407" w:type="dxa"/>
-          </w:tcPr>
-          <w:p>
-            <w:pPr>
-              <w:cnfStyle w:val="100000000000" w:firstRow="1" w:lastRow="0" w:firstColumn="0" w:lastColumn="0" w:oddVBand="0" w:evenVBand="0" w:oddHBand="0" w:evenHBand="0" w:firstRowFirstColumn="0" w:firstRowLastColumn="0" w:lastRowFirstColumn="0" w:lastRowLastColumn="0"/>
-            </w:pPr>
-            <w:r>
-              <w:t>Dettagli</w:t>
-            </w:r>
-          </w:p>
-        </w:tc>
-      </w:tr>
-      <w:tr>
-        <w:tc>
-          <w:tcPr>
-            <w:cnfStyle w:val="001000000000" w:firstRow="0" w:lastRow="0" w:firstColumn="1" w:lastColumn="0" w:oddVBand="0" w:evenVBand="0" w:oddHBand="0" w:evenHBand="0" w:firstRowFirstColumn="0" w:firstRowLastColumn="0" w:lastRowFirstColumn="0" w:lastRowLastColumn="0"/>
-            <w:tcW w:w="2407" w:type="dxa"/>
-          </w:tcPr>
-          <w:p>
-            <w:pPr>
-              <w:rPr>
-                <w:b w:val="0"/>
-                <w:u w:val="single"/>
-              </w:rPr>
-            </w:pPr>
-            <w:r>
-              <w:rPr>
-                <w:b w:val="0"/>
-                <w:u w:val="single"/>
-              </w:rPr>
-              <w:t>ID</w:t>
-            </w:r>
-          </w:p>
-        </w:tc>
-        <w:tc>
-          <w:tcPr>
-            <w:tcW w:w="2407" w:type="dxa"/>
-          </w:tcPr>
-          <w:p>
-            <w:pPr>
-              <w:cnfStyle w:val="000000000000" w:firstRow="0" w:lastRow="0" w:firstColumn="0" w:lastColumn="0" w:oddVBand="0" w:evenVBand="0" w:oddHBand="0" w:evenHBand="0" w:firstRowFirstColumn="0" w:firstRowLastColumn="0" w:lastRowFirstColumn="0" w:lastRowLastColumn="0"/>
-            </w:pPr>
-            <w:r>
-              <w:t>SMALLINT</w:t>
-            </w:r>
-          </w:p>
-        </w:tc>
-        <w:tc>
-          <w:tcPr>
-            <w:tcW w:w="2407" w:type="dxa"/>
-          </w:tcPr>
-          <w:p>
-            <w:pPr>
-              <w:cnfStyle w:val="000000000000" w:firstRow="0" w:lastRow="0" w:firstColumn="0" w:lastColumn="0" w:oddVBand="0" w:evenVBand="0" w:oddHBand="0" w:evenHBand="0" w:firstRowFirstColumn="0" w:firstRowLastColumn="0" w:lastRowFirstColumn="0" w:lastRowLastColumn="0"/>
-            </w:pPr>
-            <w:r>
-              <w:t>I.N.N.</w:t>
-            </w:r>
-          </w:p>
-        </w:tc>
-        <w:tc>
-          <w:tcPr>
-            <w:tcW w:w="2407" w:type="dxa"/>
-          </w:tcPr>
-          <w:p>
-            <w:pPr>
-              <w:cnfStyle w:val="000000000000" w:firstRow="0" w:lastRow="0" w:firstColumn="0" w:lastColumn="0" w:oddVBand="0" w:evenVBand="0" w:oddHBand="0" w:evenHBand="0" w:firstRowFirstColumn="0" w:firstRowLastColumn="0" w:lastRowFirstColumn="0" w:lastRowLastColumn="0"/>
-            </w:pPr>
-          </w:p>
-        </w:tc>
-      </w:tr>
-      <w:tr>
-        <w:tc>
-          <w:tcPr>
-            <w:cnfStyle w:val="001000000000" w:firstRow="0" w:lastRow="0" w:firstColumn="1" w:lastColumn="0" w:oddVBand="0" w:evenVBand="0" w:oddHBand="0" w:evenHBand="0" w:firstRowFirstColumn="0" w:firstRowLastColumn="0" w:lastRowFirstColumn="0" w:lastRowLastColumn="0"/>
-            <w:tcW w:w="2407" w:type="dxa"/>
-          </w:tcPr>
-          <w:p>
-            <w:pPr>
-              <w:rPr>
-                <w:b w:val="0"/>
-              </w:rPr>
-            </w:pPr>
-            <w:r>
-              <w:rPr>
-                <w:b w:val="0"/>
-                <w:i/>
-              </w:rPr>
-              <w:t>Incaricato</w:t>
-            </w:r>
-            <w:r>
-              <w:rPr>
-                <w:b w:val="0"/>
-                <w:i/>
-              </w:rPr>
-              <w:t xml:space="preserve"> </w:t>
-            </w:r>
-            <w:r>
-              <w:rPr>
-                <w:b w:val="0"/>
-              </w:rPr>
-              <w:t>(Incaricato Trattamento)</w:t>
-            </w:r>
-          </w:p>
-        </w:tc>
-        <w:tc>
-          <w:tcPr>
-            <w:tcW w:w="2407" w:type="dxa"/>
-          </w:tcPr>
-          <w:p>
-            <w:pPr>
-              <w:cnfStyle w:val="000000000000" w:firstRow="0" w:lastRow="0" w:firstColumn="0" w:lastColumn="0" w:oddVBand="0" w:evenVBand="0" w:oddHBand="0" w:evenHBand="0" w:firstRowFirstColumn="0" w:firstRowLastColumn="0" w:lastRowFirstColumn="0" w:lastRowLastColumn="0"/>
-            </w:pPr>
-            <w:r>
-              <w:t>SMALLINT</w:t>
-            </w:r>
-          </w:p>
-        </w:tc>
-        <w:tc>
-          <w:tcPr>
-            <w:tcW w:w="2407" w:type="dxa"/>
-          </w:tcPr>
-          <w:p>
-            <w:pPr>
-              <w:cnfStyle w:val="000000000000" w:firstRow="0" w:lastRow="0" w:firstColumn="0" w:lastColumn="0" w:oddVBand="0" w:evenVBand="0" w:oddHBand="0" w:evenHBand="0" w:firstRowFirstColumn="0" w:firstRowLastColumn="0" w:lastRowFirstColumn="0" w:lastRowLastColumn="0"/>
-            </w:pPr>
-            <w:r>
-              <w:t>I.N.N.</w:t>
-            </w:r>
-          </w:p>
-        </w:tc>
-        <w:tc>
-          <w:tcPr>
-            <w:tcW w:w="2407" w:type="dxa"/>
-          </w:tcPr>
-          <w:p>
-            <w:pPr>
-              <w:cnfStyle w:val="000000000000" w:firstRow="0" w:lastRow="0" w:firstColumn="0" w:lastColumn="0" w:oddVBand="0" w:evenVBand="0" w:oddHBand="0" w:evenHBand="0" w:firstRowFirstColumn="0" w:firstRowLastColumn="0" w:lastRowFirstColumn="0" w:lastRowLastColumn="0"/>
-            </w:pPr>
-            <w:r>
-              <w:t>ID dell’incaricato del trattamento</w:t>
-            </w:r>
-          </w:p>
-        </w:tc>
-      </w:tr>
-      <w:tr>
-        <w:tc>
-          <w:tcPr>
-            <w:cnfStyle w:val="001000000000" w:firstRow="0" w:lastRow="0" w:firstColumn="1" w:lastColumn="0" w:oddVBand="0" w:evenVBand="0" w:oddHBand="0" w:evenHBand="0" w:firstRowFirstColumn="0" w:firstRowLastColumn="0" w:lastRowFirstColumn="0" w:lastRowLastColumn="0"/>
-            <w:tcW w:w="2407" w:type="dxa"/>
-          </w:tcPr>
-          <w:p>
-            <w:pPr>
-              <w:rPr>
-                <w:b w:val="0"/>
-              </w:rPr>
-            </w:pPr>
-            <w:r>
-              <w:rPr>
-                <w:b w:val="0"/>
-              </w:rPr>
-              <w:t>Descrizione</w:t>
-            </w:r>
-          </w:p>
-        </w:tc>
-        <w:tc>
-          <w:tcPr>
-            <w:tcW w:w="2407" w:type="dxa"/>
-          </w:tcPr>
-          <w:p>
-            <w:pPr>
-              <w:cnfStyle w:val="000000000000" w:firstRow="0" w:lastRow="0" w:firstColumn="0" w:lastColumn="0" w:oddVBand="0" w:evenVBand="0" w:oddHBand="0" w:evenHBand="0" w:firstRowFirstColumn="0" w:firstRowLastColumn="0" w:lastRowFirstColumn="0" w:lastRowLastColumn="0"/>
-            </w:pPr>
-            <w:r>
-              <w:t>VARCHAR [20]</w:t>
-            </w:r>
-          </w:p>
-        </w:tc>
-        <w:tc>
-          <w:tcPr>
-            <w:tcW w:w="2407" w:type="dxa"/>
-          </w:tcPr>
-          <w:p>
-            <w:pPr>
-              <w:cnfStyle w:val="000000000000" w:firstRow="0" w:lastRow="0" w:firstColumn="0" w:lastColumn="0" w:oddVBand="0" w:evenVBand="0" w:oddHBand="0" w:evenHBand="0" w:firstRowFirstColumn="0" w:firstRowLastColumn="0" w:lastRowFirstColumn="0" w:lastRowLastColumn="0"/>
-            </w:pPr>
-            <w:r>
-              <w:t>I.N.N.</w:t>
-            </w:r>
-          </w:p>
-        </w:tc>
-        <w:tc>
-          <w:tcPr>
-            <w:tcW w:w="2407" w:type="dxa"/>
-          </w:tcPr>
-          <w:p>
-            <w:pPr>
-              <w:cnfStyle w:val="000000000000" w:firstRow="0" w:lastRow="0" w:firstColumn="0" w:lastColumn="0" w:oddVBand="0" w:evenVBand="0" w:oddHBand="0" w:evenHBand="0" w:firstRowFirstColumn="0" w:firstRowLastColumn="0" w:lastRowFirstColumn="0" w:lastRowLastColumn="0"/>
-            </w:pPr>
-            <w:r>
-              <w:t>Breve descrizione del trattamento</w:t>
-            </w:r>
-          </w:p>
-        </w:tc>
-      </w:tr>
-    </w:tbl>
-    <w:p/>
-    <w:p>
-      <w:r>
-        <w:t>OPPURE</w:t>
-      </w:r>
-      <w:r>
-        <w:br/>
-      </w:r>
-      <w:r>
-        <w:br/>
-      </w:r>
-    </w:p>
-    <w:tbl>
-      <w:tblPr>
         <w:tblStyle w:val="Grigliatabella"/>
         <w:tblW w:w="0" w:type="auto"/>
         <w:tblLook w:val="04A0" w:firstRow="1" w:lastRow="0" w:firstColumn="1" w:lastColumn="0" w:noHBand="0" w:noVBand="1"/>
@@ -2767,7 +2493,13 @@
           </w:tcPr>
           <w:p>
             <w:r>
-              <w:t>Tempi Conservazione</w:t>
+              <w:t xml:space="preserve">Tempi </w:t>
+            </w:r>
+            <w:r>
+              <w:t>di C</w:t>
+            </w:r>
+            <w:r>
+              <w:t>onservazione</w:t>
             </w:r>
           </w:p>
         </w:tc>
@@ -3210,7 +2942,6 @@
               <w:rPr>
                 <w:b w:val="0"/>
               </w:rPr>
-              <w:lastRenderedPageBreak/>
               <w:t>Data Fine</w:t>
             </w:r>
           </w:p>
@@ -4160,14 +3891,12 @@
                 <w:b w:val="0"/>
               </w:rPr>
             </w:pPr>
-            <w:proofErr w:type="spellStart"/>
             <w:r>
               <w:rPr>
                 <w:b w:val="0"/>
               </w:rPr>
               <w:t>Timestamp</w:t>
             </w:r>
-            <w:proofErr w:type="spellEnd"/>
           </w:p>
         </w:tc>
         <w:tc>
@@ -4286,7 +4015,6 @@
               <w:rPr>
                 <w:b w:val="0"/>
               </w:rPr>
-              <w:lastRenderedPageBreak/>
               <w:t>Scadenza</w:t>
             </w:r>
           </w:p>
@@ -4324,6 +4052,9 @@
             </w:pPr>
             <w:r>
               <w:t>Scadenza dell’evento, se ve n’è una</w:t>
+            </w:r>
+            <w:r>
+              <w:t xml:space="preserve"> (usata per mandare avvisi di scadenza)</w:t>
             </w:r>
           </w:p>
         </w:tc>
@@ -4390,62 +4121,8 @@
             <w:r>
               <w:t>evento</w:t>
             </w:r>
-          </w:p>
-        </w:tc>
-      </w:tr>
-      <w:tr>
-        <w:tc>
-          <w:tcPr>
-            <w:cnfStyle w:val="001000000000" w:firstRow="0" w:lastRow="0" w:firstColumn="1" w:lastColumn="0" w:oddVBand="0" w:evenVBand="0" w:oddHBand="0" w:evenHBand="0" w:firstRowFirstColumn="0" w:firstRowLastColumn="0" w:lastRowFirstColumn="0" w:lastRowLastColumn="0"/>
-            <w:tcW w:w="2407" w:type="dxa"/>
-          </w:tcPr>
-          <w:p>
-            <w:pPr>
-              <w:rPr>
-                <w:b w:val="0"/>
-              </w:rPr>
-            </w:pPr>
-            <w:r>
-              <w:rPr>
-                <w:b w:val="0"/>
-              </w:rPr>
-              <w:t>Avviso</w:t>
-            </w:r>
-          </w:p>
-        </w:tc>
-        <w:tc>
-          <w:tcPr>
-            <w:tcW w:w="2407" w:type="dxa"/>
-          </w:tcPr>
-          <w:p>
-            <w:pPr>
-              <w:cnfStyle w:val="000000000000" w:firstRow="0" w:lastRow="0" w:firstColumn="0" w:lastColumn="0" w:oddVBand="0" w:evenVBand="0" w:oddHBand="0" w:evenHBand="0" w:firstRowFirstColumn="0" w:firstRowLastColumn="0" w:lastRowFirstColumn="0" w:lastRowLastColumn="0"/>
-            </w:pPr>
-            <w:r>
-              <w:t>DATETIME</w:t>
-            </w:r>
-          </w:p>
-        </w:tc>
-        <w:tc>
-          <w:tcPr>
-            <w:tcW w:w="2407" w:type="dxa"/>
-          </w:tcPr>
-          <w:p>
-            <w:pPr>
-              <w:cnfStyle w:val="000000000000" w:firstRow="0" w:lastRow="0" w:firstColumn="0" w:lastColumn="0" w:oddVBand="0" w:evenVBand="0" w:oddHBand="0" w:evenHBand="0" w:firstRowFirstColumn="0" w:firstRowLastColumn="0" w:lastRowFirstColumn="0" w:lastRowLastColumn="0"/>
-            </w:pPr>
-          </w:p>
-        </w:tc>
-        <w:tc>
-          <w:tcPr>
-            <w:tcW w:w="2407" w:type="dxa"/>
-          </w:tcPr>
-          <w:p>
-            <w:pPr>
-              <w:cnfStyle w:val="000000000000" w:firstRow="0" w:lastRow="0" w:firstColumn="0" w:lastColumn="0" w:oddVBand="0" w:evenVBand="0" w:oddHBand="0" w:evenHBand="0" w:firstRowFirstColumn="0" w:firstRowLastColumn="0" w:lastRowFirstColumn="0" w:lastRowLastColumn="0"/>
-            </w:pPr>
-            <w:r>
-              <w:t>Data e ora da cui cominciare ad avvisare dello scadere dell’evento</w:t>
+            <w:r>
+              <w:t xml:space="preserve"> (usata solo per fini documentali)</w:t>
             </w:r>
           </w:p>
         </w:tc>
@@ -4534,7 +4211,7 @@
 </file>
 
 <file path=word/endnotes.xml><?xml version="1.0" encoding="utf-8"?>
-<w:endnotes xmlns:wpc="http://schemas.microsoft.com/office/word/2010/wordprocessingCanvas" xmlns:cx="http://schemas.microsoft.com/office/drawing/2014/chartex" xmlns:cx1="http://schemas.microsoft.com/office/drawing/2015/9/8/chartex" xmlns:cx2="http://schemas.microsoft.com/office/drawing/2015/10/21/chartex" xmlns:cx3="http://schemas.microsoft.com/office/drawing/2016/5/9/chartex" xmlns:cx4="http://schemas.microsoft.com/office/drawing/2016/5/10/chartex" xmlns:cx5="http://schemas.microsoft.com/office/drawing/2016/5/11/chartex" xmlns:cx6="http://schemas.microsoft.com/office/drawing/2016/5/12/chartex" xmlns:cx7="http://schemas.microsoft.com/office/drawing/2016/5/13/chartex" xmlns:cx8="http://schemas.microsoft.com/office/drawing/2016/5/14/chartex" xmlns:mc="http://schemas.openxmlformats.org/markup-compatibility/2006" xmlns:aink="http://schemas.microsoft.com/office/drawing/2016/ink" xmlns:am3d="http://schemas.microsoft.com/office/drawing/2017/model3d" xmlns:o="urn:schemas-microsoft-com:office:office" xmlns:r="http://schemas.openxmlformats.org/officeDocument/2006/relationships" xmlns:m="http://schemas.openxmlformats.org/officeDocument/2006/math" xmlns:v="urn:schemas-microsoft-com:vml" xmlns:wp14="http://schemas.microsoft.com/office/word/2010/wordprocessingDrawing" xmlns:wp="http://schemas.openxmlformats.org/drawingml/2006/wordprocessingDrawing" xmlns:w10="urn:schemas-microsoft-com:office:word" xmlns:w="http://schemas.openxmlformats.org/wordprocessingml/2006/main" xmlns:w14="http://schemas.microsoft.com/office/word/2010/wordml" xmlns:w15="http://schemas.microsoft.com/office/word/2012/wordml" xmlns:w16cid="http://schemas.microsoft.com/office/word/2016/wordml/cid" xmlns:w16se="http://schemas.microsoft.com/office/word/2015/wordml/symex" xmlns:wpg="http://schemas.microsoft.com/office/word/2010/wordprocessingGroup" xmlns:wpi="http://schemas.microsoft.com/office/word/2010/wordprocessingInk" xmlns:wne="http://schemas.microsoft.com/office/word/2006/wordml" xmlns:wps="http://schemas.microsoft.com/office/word/2010/wordprocessingShape" mc:Ignorable="w14 w15 w16se w16cid wp14">
+<w:endnotes xmlns:wpc="http://schemas.microsoft.com/office/word/2010/wordprocessingCanvas" xmlns:cx="http://schemas.microsoft.com/office/drawing/2014/chartex" xmlns:mc="http://schemas.openxmlformats.org/markup-compatibility/2006" xmlns:o="urn:schemas-microsoft-com:office:office" xmlns:r="http://schemas.openxmlformats.org/officeDocument/2006/relationships" xmlns:m="http://schemas.openxmlformats.org/officeDocument/2006/math" xmlns:v="urn:schemas-microsoft-com:vml" xmlns:wp14="http://schemas.microsoft.com/office/word/2010/wordprocessingDrawing" xmlns:wp="http://schemas.openxmlformats.org/drawingml/2006/wordprocessingDrawing" xmlns:w10="urn:schemas-microsoft-com:office:word" xmlns:w="http://schemas.openxmlformats.org/wordprocessingml/2006/main" xmlns:w14="http://schemas.microsoft.com/office/word/2010/wordml" xmlns:w15="http://schemas.microsoft.com/office/word/2012/wordml" xmlns:w16se="http://schemas.microsoft.com/office/word/2015/wordml/symex" xmlns:wpg="http://schemas.microsoft.com/office/word/2010/wordprocessingGroup" xmlns:wpi="http://schemas.microsoft.com/office/word/2010/wordprocessingInk" xmlns:wne="http://schemas.microsoft.com/office/word/2006/wordml" xmlns:wps="http://schemas.microsoft.com/office/word/2010/wordprocessingShape" mc:Ignorable="w14 w15 w16se wp14">
   <w:endnote w:type="separator" w:id="-1">
     <w:p>
       <w:r>
@@ -4557,7 +4234,7 @@
 </file>
 
 <file path=word/footer1.xml><?xml version="1.0" encoding="utf-8"?>
-<w:ftr xmlns:wpc="http://schemas.microsoft.com/office/word/2010/wordprocessingCanvas" xmlns:cx="http://schemas.microsoft.com/office/drawing/2014/chartex" xmlns:cx1="http://schemas.microsoft.com/office/drawing/2015/9/8/chartex" xmlns:cx2="http://schemas.microsoft.com/office/drawing/2015/10/21/chartex" xmlns:cx3="http://schemas.microsoft.com/office/drawing/2016/5/9/chartex" xmlns:cx4="http://schemas.microsoft.com/office/drawing/2016/5/10/chartex" xmlns:cx5="http://schemas.microsoft.com/office/drawing/2016/5/11/chartex" xmlns:cx6="http://schemas.microsoft.com/office/drawing/2016/5/12/chartex" xmlns:cx7="http://schemas.microsoft.com/office/drawing/2016/5/13/chartex" xmlns:cx8="http://schemas.microsoft.com/office/drawing/2016/5/14/chartex" xmlns:mc="http://schemas.openxmlformats.org/markup-compatibility/2006" xmlns:aink="http://schemas.microsoft.com/office/drawing/2016/ink" xmlns:am3d="http://schemas.microsoft.com/office/drawing/2017/model3d" xmlns:o="urn:schemas-microsoft-com:office:office" xmlns:r="http://schemas.openxmlformats.org/officeDocument/2006/relationships" xmlns:m="http://schemas.openxmlformats.org/officeDocument/2006/math" xmlns:v="urn:schemas-microsoft-com:vml" xmlns:wp14="http://schemas.microsoft.com/office/word/2010/wordprocessingDrawing" xmlns:wp="http://schemas.openxmlformats.org/drawingml/2006/wordprocessingDrawing" xmlns:w10="urn:schemas-microsoft-com:office:word" xmlns:w="http://schemas.openxmlformats.org/wordprocessingml/2006/main" xmlns:w14="http://schemas.microsoft.com/office/word/2010/wordml" xmlns:w15="http://schemas.microsoft.com/office/word/2012/wordml" xmlns:w16cid="http://schemas.microsoft.com/office/word/2016/wordml/cid" xmlns:w16se="http://schemas.microsoft.com/office/word/2015/wordml/symex" xmlns:wpg="http://schemas.microsoft.com/office/word/2010/wordprocessingGroup" xmlns:wpi="http://schemas.microsoft.com/office/word/2010/wordprocessingInk" xmlns:wne="http://schemas.microsoft.com/office/word/2006/wordml" xmlns:wps="http://schemas.microsoft.com/office/word/2010/wordprocessingShape" mc:Ignorable="w14 w15 w16se w16cid wp14">
+<w:ftr xmlns:wpc="http://schemas.microsoft.com/office/word/2010/wordprocessingCanvas" xmlns:cx="http://schemas.microsoft.com/office/drawing/2014/chartex" xmlns:mc="http://schemas.openxmlformats.org/markup-compatibility/2006" xmlns:o="urn:schemas-microsoft-com:office:office" xmlns:r="http://schemas.openxmlformats.org/officeDocument/2006/relationships" xmlns:m="http://schemas.openxmlformats.org/officeDocument/2006/math" xmlns:v="urn:schemas-microsoft-com:vml" xmlns:wp14="http://schemas.microsoft.com/office/word/2010/wordprocessingDrawing" xmlns:wp="http://schemas.openxmlformats.org/drawingml/2006/wordprocessingDrawing" xmlns:w10="urn:schemas-microsoft-com:office:word" xmlns:w="http://schemas.openxmlformats.org/wordprocessingml/2006/main" xmlns:w14="http://schemas.microsoft.com/office/word/2010/wordml" xmlns:w15="http://schemas.microsoft.com/office/word/2012/wordml" xmlns:w16se="http://schemas.microsoft.com/office/word/2015/wordml/symex" xmlns:wpg="http://schemas.microsoft.com/office/word/2010/wordprocessingGroup" xmlns:wpi="http://schemas.microsoft.com/office/word/2010/wordprocessingInk" xmlns:wne="http://schemas.microsoft.com/office/word/2006/wordml" xmlns:wps="http://schemas.microsoft.com/office/word/2010/wordprocessingShape" mc:Ignorable="w14 w15 w16se wp14">
   <w:sdt>
     <w:sdtPr>
       <w:id w:val="2089570251"/>
@@ -4586,7 +4263,7 @@
           <w:rPr>
             <w:noProof/>
           </w:rPr>
-          <w:t>6</w:t>
+          <w:t>7</w:t>
         </w:r>
         <w:r>
           <w:fldChar w:fldCharType="end"/>
@@ -4599,7 +4276,7 @@
 </file>
 
 <file path=word/footnotes.xml><?xml version="1.0" encoding="utf-8"?>
-<w:footnotes xmlns:wpc="http://schemas.microsoft.com/office/word/2010/wordprocessingCanvas" xmlns:cx="http://schemas.microsoft.com/office/drawing/2014/chartex" xmlns:cx1="http://schemas.microsoft.com/office/drawing/2015/9/8/chartex" xmlns:cx2="http://schemas.microsoft.com/office/drawing/2015/10/21/chartex" xmlns:cx3="http://schemas.microsoft.com/office/drawing/2016/5/9/chartex" xmlns:cx4="http://schemas.microsoft.com/office/drawing/2016/5/10/chartex" xmlns:cx5="http://schemas.microsoft.com/office/drawing/2016/5/11/chartex" xmlns:cx6="http://schemas.microsoft.com/office/drawing/2016/5/12/chartex" xmlns:cx7="http://schemas.microsoft.com/office/drawing/2016/5/13/chartex" xmlns:cx8="http://schemas.microsoft.com/office/drawing/2016/5/14/chartex" xmlns:mc="http://schemas.openxmlformats.org/markup-compatibility/2006" xmlns:aink="http://schemas.microsoft.com/office/drawing/2016/ink" xmlns:am3d="http://schemas.microsoft.com/office/drawing/2017/model3d" xmlns:o="urn:schemas-microsoft-com:office:office" xmlns:r="http://schemas.openxmlformats.org/officeDocument/2006/relationships" xmlns:m="http://schemas.openxmlformats.org/officeDocument/2006/math" xmlns:v="urn:schemas-microsoft-com:vml" xmlns:wp14="http://schemas.microsoft.com/office/word/2010/wordprocessingDrawing" xmlns:wp="http://schemas.openxmlformats.org/drawingml/2006/wordprocessingDrawing" xmlns:w10="urn:schemas-microsoft-com:office:word" xmlns:w="http://schemas.openxmlformats.org/wordprocessingml/2006/main" xmlns:w14="http://schemas.microsoft.com/office/word/2010/wordml" xmlns:w15="http://schemas.microsoft.com/office/word/2012/wordml" xmlns:w16cid="http://schemas.microsoft.com/office/word/2016/wordml/cid" xmlns:w16se="http://schemas.microsoft.com/office/word/2015/wordml/symex" xmlns:wpg="http://schemas.microsoft.com/office/word/2010/wordprocessingGroup" xmlns:wpi="http://schemas.microsoft.com/office/word/2010/wordprocessingInk" xmlns:wne="http://schemas.microsoft.com/office/word/2006/wordml" xmlns:wps="http://schemas.microsoft.com/office/word/2010/wordprocessingShape" mc:Ignorable="w14 w15 w16se w16cid wp14">
+<w:footnotes xmlns:wpc="http://schemas.microsoft.com/office/word/2010/wordprocessingCanvas" xmlns:cx="http://schemas.microsoft.com/office/drawing/2014/chartex" xmlns:mc="http://schemas.openxmlformats.org/markup-compatibility/2006" xmlns:o="urn:schemas-microsoft-com:office:office" xmlns:r="http://schemas.openxmlformats.org/officeDocument/2006/relationships" xmlns:m="http://schemas.openxmlformats.org/officeDocument/2006/math" xmlns:v="urn:schemas-microsoft-com:vml" xmlns:wp14="http://schemas.microsoft.com/office/word/2010/wordprocessingDrawing" xmlns:wp="http://schemas.openxmlformats.org/drawingml/2006/wordprocessingDrawing" xmlns:w10="urn:schemas-microsoft-com:office:word" xmlns:w="http://schemas.openxmlformats.org/wordprocessingml/2006/main" xmlns:w14="http://schemas.microsoft.com/office/word/2010/wordml" xmlns:w15="http://schemas.microsoft.com/office/word/2012/wordml" xmlns:w16se="http://schemas.microsoft.com/office/word/2015/wordml/symex" xmlns:wpg="http://schemas.microsoft.com/office/word/2010/wordprocessingGroup" xmlns:wpi="http://schemas.microsoft.com/office/word/2010/wordprocessingInk" xmlns:wne="http://schemas.microsoft.com/office/word/2006/wordml" xmlns:wps="http://schemas.microsoft.com/office/word/2010/wordprocessingShape" mc:Ignorable="w14 w15 w16se wp14">
   <w:footnote w:type="separator" w:id="-1">
     <w:p>
       <w:r>
@@ -4622,7 +4299,7 @@
 </file>
 
 <file path=word/header1.xml><?xml version="1.0" encoding="utf-8"?>
-<w:hdr xmlns:wpc="http://schemas.microsoft.com/office/word/2010/wordprocessingCanvas" xmlns:cx="http://schemas.microsoft.com/office/drawing/2014/chartex" xmlns:cx1="http://schemas.microsoft.com/office/drawing/2015/9/8/chartex" xmlns:cx2="http://schemas.microsoft.com/office/drawing/2015/10/21/chartex" xmlns:cx3="http://schemas.microsoft.com/office/drawing/2016/5/9/chartex" xmlns:cx4="http://schemas.microsoft.com/office/drawing/2016/5/10/chartex" xmlns:cx5="http://schemas.microsoft.com/office/drawing/2016/5/11/chartex" xmlns:cx6="http://schemas.microsoft.com/office/drawing/2016/5/12/chartex" xmlns:cx7="http://schemas.microsoft.com/office/drawing/2016/5/13/chartex" xmlns:cx8="http://schemas.microsoft.com/office/drawing/2016/5/14/chartex" xmlns:mc="http://schemas.openxmlformats.org/markup-compatibility/2006" xmlns:aink="http://schemas.microsoft.com/office/drawing/2016/ink" xmlns:am3d="http://schemas.microsoft.com/office/drawing/2017/model3d" xmlns:o="urn:schemas-microsoft-com:office:office" xmlns:r="http://schemas.openxmlformats.org/officeDocument/2006/relationships" xmlns:m="http://schemas.openxmlformats.org/officeDocument/2006/math" xmlns:v="urn:schemas-microsoft-com:vml" xmlns:wp14="http://schemas.microsoft.com/office/word/2010/wordprocessingDrawing" xmlns:wp="http://schemas.openxmlformats.org/drawingml/2006/wordprocessingDrawing" xmlns:w10="urn:schemas-microsoft-com:office:word" xmlns:w="http://schemas.openxmlformats.org/wordprocessingml/2006/main" xmlns:w14="http://schemas.microsoft.com/office/word/2010/wordml" xmlns:w15="http://schemas.microsoft.com/office/word/2012/wordml" xmlns:w16cid="http://schemas.microsoft.com/office/word/2016/wordml/cid" xmlns:w16se="http://schemas.microsoft.com/office/word/2015/wordml/symex" xmlns:wpg="http://schemas.microsoft.com/office/word/2010/wordprocessingGroup" xmlns:wpi="http://schemas.microsoft.com/office/word/2010/wordprocessingInk" xmlns:wne="http://schemas.microsoft.com/office/word/2006/wordml" xmlns:wps="http://schemas.microsoft.com/office/word/2010/wordprocessingShape" mc:Ignorable="w14 w15 w16se w16cid wp14">
+<w:hdr xmlns:wpc="http://schemas.microsoft.com/office/word/2010/wordprocessingCanvas" xmlns:cx="http://schemas.microsoft.com/office/drawing/2014/chartex" xmlns:mc="http://schemas.openxmlformats.org/markup-compatibility/2006" xmlns:o="urn:schemas-microsoft-com:office:office" xmlns:r="http://schemas.openxmlformats.org/officeDocument/2006/relationships" xmlns:m="http://schemas.openxmlformats.org/officeDocument/2006/math" xmlns:v="urn:schemas-microsoft-com:vml" xmlns:wp14="http://schemas.microsoft.com/office/word/2010/wordprocessingDrawing" xmlns:wp="http://schemas.openxmlformats.org/drawingml/2006/wordprocessingDrawing" xmlns:w10="urn:schemas-microsoft-com:office:word" xmlns:w="http://schemas.openxmlformats.org/wordprocessingml/2006/main" xmlns:w14="http://schemas.microsoft.com/office/word/2010/wordml" xmlns:w15="http://schemas.microsoft.com/office/word/2012/wordml" xmlns:w16se="http://schemas.microsoft.com/office/word/2015/wordml/symex" xmlns:wpg="http://schemas.microsoft.com/office/word/2010/wordprocessingGroup" xmlns:wpi="http://schemas.microsoft.com/office/word/2010/wordprocessingInk" xmlns:wne="http://schemas.microsoft.com/office/word/2006/wordml" xmlns:wps="http://schemas.microsoft.com/office/word/2010/wordprocessingShape" mc:Ignorable="w14 w15 w16se wp14">
   <w:p>
     <w:pPr>
       <w:pStyle w:val="Intestazione"/>
@@ -4782,7 +4459,7 @@
 </file>
 
 <file path=word/numbering.xml><?xml version="1.0" encoding="utf-8"?>
-<w:numbering xmlns:wpc="http://schemas.microsoft.com/office/word/2010/wordprocessingCanvas" xmlns:cx="http://schemas.microsoft.com/office/drawing/2014/chartex" xmlns:cx1="http://schemas.microsoft.com/office/drawing/2015/9/8/chartex" xmlns:cx2="http://schemas.microsoft.com/office/drawing/2015/10/21/chartex" xmlns:cx3="http://schemas.microsoft.com/office/drawing/2016/5/9/chartex" xmlns:cx4="http://schemas.microsoft.com/office/drawing/2016/5/10/chartex" xmlns:cx5="http://schemas.microsoft.com/office/drawing/2016/5/11/chartex" xmlns:cx6="http://schemas.microsoft.com/office/drawing/2016/5/12/chartex" xmlns:cx7="http://schemas.microsoft.com/office/drawing/2016/5/13/chartex" xmlns:cx8="http://schemas.microsoft.com/office/drawing/2016/5/14/chartex" xmlns:mc="http://schemas.openxmlformats.org/markup-compatibility/2006" xmlns:aink="http://schemas.microsoft.com/office/drawing/2016/ink" xmlns:am3d="http://schemas.microsoft.com/office/drawing/2017/model3d" xmlns:o="urn:schemas-microsoft-com:office:office" xmlns:r="http://schemas.openxmlformats.org/officeDocument/2006/relationships" xmlns:m="http://schemas.openxmlformats.org/officeDocument/2006/math" xmlns:v="urn:schemas-microsoft-com:vml" xmlns:wp14="http://schemas.microsoft.com/office/word/2010/wordprocessingDrawing" xmlns:wp="http://schemas.openxmlformats.org/drawingml/2006/wordprocessingDrawing" xmlns:w10="urn:schemas-microsoft-com:office:word" xmlns:w="http://schemas.openxmlformats.org/wordprocessingml/2006/main" xmlns:w14="http://schemas.microsoft.com/office/word/2010/wordml" xmlns:w15="http://schemas.microsoft.com/office/word/2012/wordml" xmlns:w16cid="http://schemas.microsoft.com/office/word/2016/wordml/cid" xmlns:w16se="http://schemas.microsoft.com/office/word/2015/wordml/symex" xmlns:wpg="http://schemas.microsoft.com/office/word/2010/wordprocessingGroup" xmlns:wpi="http://schemas.microsoft.com/office/word/2010/wordprocessingInk" xmlns:wne="http://schemas.microsoft.com/office/word/2006/wordml" xmlns:wps="http://schemas.microsoft.com/office/word/2010/wordprocessingShape" mc:Ignorable="w14 w15 w16se w16cid wp14">
+<w:numbering xmlns:wpc="http://schemas.microsoft.com/office/word/2010/wordprocessingCanvas" xmlns:cx="http://schemas.microsoft.com/office/drawing/2014/chartex" xmlns:mc="http://schemas.openxmlformats.org/markup-compatibility/2006" xmlns:o="urn:schemas-microsoft-com:office:office" xmlns:r="http://schemas.openxmlformats.org/officeDocument/2006/relationships" xmlns:m="http://schemas.openxmlformats.org/officeDocument/2006/math" xmlns:v="urn:schemas-microsoft-com:vml" xmlns:wp14="http://schemas.microsoft.com/office/word/2010/wordprocessingDrawing" xmlns:wp="http://schemas.openxmlformats.org/drawingml/2006/wordprocessingDrawing" xmlns:w10="urn:schemas-microsoft-com:office:word" xmlns:w="http://schemas.openxmlformats.org/wordprocessingml/2006/main" xmlns:w14="http://schemas.microsoft.com/office/word/2010/wordml" xmlns:w15="http://schemas.microsoft.com/office/word/2012/wordml" xmlns:w16se="http://schemas.microsoft.com/office/word/2015/wordml/symex" xmlns:wpg="http://schemas.microsoft.com/office/word/2010/wordprocessingGroup" xmlns:wpi="http://schemas.microsoft.com/office/word/2010/wordprocessingInk" xmlns:wne="http://schemas.microsoft.com/office/word/2006/wordml" xmlns:wps="http://schemas.microsoft.com/office/word/2010/wordprocessingShape" mc:Ignorable="w14 w15 w16se wp14">
   <w:abstractNum w:abstractNumId="0" w15:restartNumberingAfterBreak="0">
     <w:nsid w:val="00A32299"/>
     <w:multiLevelType w:val="hybridMultilevel"/>
@@ -10071,7 +9748,7 @@
 </file>
 
 <file path=word/styles.xml><?xml version="1.0" encoding="utf-8"?>
-<w:styles xmlns:mc="http://schemas.openxmlformats.org/markup-compatibility/2006" xmlns:r="http://schemas.openxmlformats.org/officeDocument/2006/relationships" xmlns:w="http://schemas.openxmlformats.org/wordprocessingml/2006/main" xmlns:w14="http://schemas.microsoft.com/office/word/2010/wordml" xmlns:w15="http://schemas.microsoft.com/office/word/2012/wordml" xmlns:w16cid="http://schemas.microsoft.com/office/word/2016/wordml/cid" xmlns:w16se="http://schemas.microsoft.com/office/word/2015/wordml/symex" mc:Ignorable="w14 w15 w16se w16cid">
+<w:styles xmlns:mc="http://schemas.openxmlformats.org/markup-compatibility/2006" xmlns:r="http://schemas.openxmlformats.org/officeDocument/2006/relationships" xmlns:w="http://schemas.openxmlformats.org/wordprocessingml/2006/main" xmlns:w14="http://schemas.microsoft.com/office/word/2010/wordml" xmlns:w15="http://schemas.microsoft.com/office/word/2012/wordml" xmlns:w16se="http://schemas.microsoft.com/office/word/2015/wordml/symex" mc:Ignorable="w14 w15 w16se">
   <w:docDefaults>
     <w:rPrDefault>
       <w:rPr>
@@ -10087,7 +9764,7 @@
       </w:pPr>
     </w:pPrDefault>
   </w:docDefaults>
-  <w:latentStyles w:defLockedState="0" w:defUIPriority="99" w:defSemiHidden="0" w:defUnhideWhenUsed="0" w:defQFormat="0" w:count="375">
+  <w:latentStyles w:defLockedState="0" w:defUIPriority="99" w:defSemiHidden="0" w:defUnhideWhenUsed="0" w:defQFormat="0" w:count="371">
     <w:lsdException w:name="Normal" w:uiPriority="0" w:qFormat="1"/>
     <w:lsdException w:name="heading 1" w:uiPriority="9" w:qFormat="1"/>
     <w:lsdException w:name="heading 2" w:semiHidden="1" w:uiPriority="9" w:unhideWhenUsed="1" w:qFormat="1"/>
@@ -10459,10 +10136,6 @@
     <w:lsdException w:name="List Table 5 Dark Accent 6" w:uiPriority="50"/>
     <w:lsdException w:name="List Table 6 Colorful Accent 6" w:uiPriority="51"/>
     <w:lsdException w:name="List Table 7 Colorful Accent 6" w:uiPriority="52"/>
-    <w:lsdException w:name="Mention" w:semiHidden="1" w:unhideWhenUsed="1"/>
-    <w:lsdException w:name="Smart Hyperlink" w:semiHidden="1" w:unhideWhenUsed="1"/>
-    <w:lsdException w:name="Hashtag" w:semiHidden="1" w:unhideWhenUsed="1"/>
-    <w:lsdException w:name="Unresolved Mention" w:semiHidden="1" w:unhideWhenUsed="1"/>
   </w:latentStyles>
   <w:style w:type="paragraph" w:default="1" w:styleId="Normale">
     <w:name w:val="Normal"/>
@@ -11235,7 +10908,7 @@
 </file>
 
 <file path=customXml/itemProps1.xml><?xml version="1.0" encoding="utf-8"?>
-<ds:datastoreItem xmlns:ds="http://schemas.openxmlformats.org/officeDocument/2006/customXml" ds:itemID="{9BDDA64D-7220-4644-9115-0BFA0E6C7252}">
+<ds:datastoreItem xmlns:ds="http://schemas.openxmlformats.org/officeDocument/2006/customXml" ds:itemID="{52441EB2-03CA-49FF-A9FA-DED1D71EE5BE}">
   <ds:schemaRefs>
     <ds:schemaRef ds:uri="http://schemas.openxmlformats.org/officeDocument/2006/bibliography"/>
   </ds:schemaRefs>

</xml_diff>